<commit_message>
Page Numbers are lit fam
</commit_message>
<xml_diff>
--- a/Documentation/Software Design Descriptionver2.4.docx
+++ b/Documentation/Software Design Descriptionver2.4.docx
@@ -12,6 +12,8 @@
           <w:u w:val="single" w:color="000000"/>
         </w:rPr>
       </w:pPr>
+      <w:bookmarkStart w:id="0" w:name="_GoBack"/>
+      <w:bookmarkEnd w:id="0"/>
       <w:r>
         <w:rPr>
           <w:rFonts w:cstheme="minorHAnsi"/>
@@ -1381,7 +1383,7 @@
           <w:rFonts w:asciiTheme="minorHAnsi" w:hAnsiTheme="minorHAnsi" w:cstheme="minorHAnsi"/>
         </w:rPr>
       </w:pPr>
-      <w:bookmarkStart w:id="0" w:name="_Toc432621786"/>
+      <w:bookmarkStart w:id="1" w:name="_Toc432621786"/>
       <w:r>
         <w:rPr>
           <w:rFonts w:asciiTheme="minorHAnsi" w:hAnsiTheme="minorHAnsi" w:cstheme="minorHAnsi"/>
@@ -1389,7 +1391,7 @@
         <w:lastRenderedPageBreak/>
         <w:t>Scope</w:t>
       </w:r>
-      <w:bookmarkEnd w:id="0"/>
+      <w:bookmarkEnd w:id="1"/>
     </w:p>
     <w:p>
       <w:pPr>
@@ -1398,20 +1400,20 @@
           <w:rFonts w:cstheme="minorHAnsi"/>
         </w:rPr>
       </w:pPr>
-      <w:bookmarkStart w:id="1" w:name="1.1_Identification"/>
-      <w:bookmarkStart w:id="2" w:name="1.2_System_overview"/>
-      <w:bookmarkStart w:id="3" w:name="1.3_Document_overview"/>
-      <w:bookmarkStart w:id="4" w:name="_Toc432621787"/>
-      <w:bookmarkEnd w:id="1"/>
+      <w:bookmarkStart w:id="2" w:name="1.1_Identification"/>
+      <w:bookmarkStart w:id="3" w:name="1.2_System_overview"/>
+      <w:bookmarkStart w:id="4" w:name="1.3_Document_overview"/>
+      <w:bookmarkStart w:id="5" w:name="_Toc432621787"/>
       <w:bookmarkEnd w:id="2"/>
       <w:bookmarkEnd w:id="3"/>
+      <w:bookmarkEnd w:id="4"/>
       <w:r>
         <w:rPr>
           <w:rFonts w:cstheme="minorHAnsi"/>
         </w:rPr>
         <w:t>Identification</w:t>
       </w:r>
-      <w:bookmarkEnd w:id="4"/>
+      <w:bookmarkEnd w:id="5"/>
     </w:p>
     <w:p>
       <w:pPr>
@@ -1481,74 +1483,12 @@
           <w:rFonts w:cstheme="minorHAnsi"/>
         </w:rPr>
       </w:pPr>
-      <w:bookmarkStart w:id="5" w:name="_Toc432621788"/>
+      <w:bookmarkStart w:id="6" w:name="_Toc432621788"/>
       <w:r>
         <w:rPr>
           <w:rFonts w:cstheme="minorHAnsi"/>
         </w:rPr>
         <w:t>System overview</w:t>
-      </w:r>
-      <w:bookmarkEnd w:id="5"/>
-    </w:p>
-    <w:p>
-      <w:pPr>
-        <w:pStyle w:val="BodyText"/>
-        <w:ind w:firstLine="576"/>
-      </w:pPr>
-      <w:bookmarkStart w:id="6" w:name="_Hlk510892722"/>
-      <w:r>
-        <w:t xml:space="preserve">The goal of this project is to create a web application which will allow a user to create an account, and from such account be able to evaluate different statistical values such that a list of locations within the United States will be outputted to the user which correlate to the user </w:t>
-      </w:r>
-      <w:r>
-        <w:lastRenderedPageBreak/>
-        <w:t xml:space="preserve">input. With the list, a map should be presented with pins that correlate to the location and can then be further expanded to output a location image or description. </w:t>
-      </w:r>
-    </w:p>
-    <w:p>
-      <w:pPr>
-        <w:pStyle w:val="BodyText"/>
-        <w:ind w:firstLine="576"/>
-      </w:pPr>
-      <w:r>
-        <w:t xml:space="preserve">We expect to use a database for maintaining username and password data. Along with this we expect to be using third party software for our output. This would include the use of </w:t>
-      </w:r>
-      <w:proofErr w:type="spellStart"/>
-      <w:r>
-        <w:t>GoogleMaps</w:t>
-      </w:r>
-      <w:proofErr w:type="spellEnd"/>
-      <w:r>
-        <w:t xml:space="preserve"> for our map output, </w:t>
-      </w:r>
-      <w:r>
-        <w:t>Flickr</w:t>
-      </w:r>
-      <w:r>
-        <w:t xml:space="preserve"> for our image outputs, </w:t>
-      </w:r>
-      <w:r>
-        <w:t xml:space="preserve">and Wikipedia for </w:t>
-      </w:r>
-      <w:r>
-        <w:t>description output. Further third-party software will be expanded in this section as seems fit throughout the project.</w:t>
-      </w:r>
-      <w:r>
-        <w:t xml:space="preserve"> </w:t>
-      </w:r>
-      <w:r>
-        <w:t>All project development will be done through GitHub and then developer preference for development environments, debug</w:t>
-      </w:r>
-      <w:r>
-        <w:t>gers, etc</w:t>
-      </w:r>
-      <w:r>
-        <w:t xml:space="preserve">. The web portion of the application will be </w:t>
-      </w:r>
-      <w:r>
-        <w:t>ru</w:t>
-      </w:r>
-      <w:r>
-        <w:t>n using an Angular Framework on a localhost.</w:t>
       </w:r>
       <w:bookmarkEnd w:id="6"/>
     </w:p>
@@ -1557,25 +1497,87 @@
         <w:pStyle w:val="BodyText"/>
         <w:ind w:firstLine="576"/>
       </w:pPr>
-      <w:r>
-        <w:t xml:space="preserve">This system will maintain multiple webpages which will represent the different states of the user. These will include the login page, create account page, homepage, modify account page, and questionnaire page. These paths will be the possible locations where the user will be prompted for the input and will represent the different CSCI components. The login and create account portion will be referred to as CSCI component 1. The modify account page will be referred to as CSCI component 2. The questionnaire page will be referred to as CSCI component 3. The homepage will be referred to as CSCI component 4. </w:t>
+      <w:bookmarkStart w:id="7" w:name="_Hlk510892722"/>
+      <w:r>
+        <w:t xml:space="preserve">The goal of this project is to create a web application which will allow a user to create an account, and from such account be able to evaluate different statistical values such that a list of locations within the United States will be outputted to the user which correlate to the user </w:t>
+      </w:r>
+      <w:r>
+        <w:lastRenderedPageBreak/>
+        <w:t xml:space="preserve">input. With the list, a map should be presented with pins that correlate to the location and can then be further expanded to output a location image or description. </w:t>
       </w:r>
     </w:p>
     <w:p>
       <w:pPr>
+        <w:pStyle w:val="BodyText"/>
+        <w:ind w:firstLine="576"/>
+      </w:pPr>
+      <w:r>
+        <w:t xml:space="preserve">We expect to use a database for maintaining username and password data. Along with this we expect to be using third party software for our output. This would include the use of </w:t>
+      </w:r>
+      <w:proofErr w:type="spellStart"/>
+      <w:r>
+        <w:t>GoogleMaps</w:t>
+      </w:r>
+      <w:proofErr w:type="spellEnd"/>
+      <w:r>
+        <w:t xml:space="preserve"> for our map output, </w:t>
+      </w:r>
+      <w:r>
+        <w:t>Flickr</w:t>
+      </w:r>
+      <w:r>
+        <w:t xml:space="preserve"> for our image outputs, </w:t>
+      </w:r>
+      <w:r>
+        <w:t xml:space="preserve">and Wikipedia for </w:t>
+      </w:r>
+      <w:r>
+        <w:t>description output. Further third-party software will be expanded in this section as seems fit throughout the project.</w:t>
+      </w:r>
+      <w:r>
+        <w:t xml:space="preserve"> </w:t>
+      </w:r>
+      <w:r>
+        <w:t>All project development will be done through GitHub and then developer preference for development environments, debug</w:t>
+      </w:r>
+      <w:r>
+        <w:t>gers, etc</w:t>
+      </w:r>
+      <w:r>
+        <w:t xml:space="preserve">. The web portion of the application will be </w:t>
+      </w:r>
+      <w:r>
+        <w:t>ru</w:t>
+      </w:r>
+      <w:r>
+        <w:t>n using an Angular Framework on a localhost.</w:t>
+      </w:r>
+      <w:bookmarkEnd w:id="7"/>
+    </w:p>
+    <w:p>
+      <w:pPr>
+        <w:pStyle w:val="BodyText"/>
+        <w:ind w:firstLine="576"/>
+      </w:pPr>
+      <w:r>
+        <w:t xml:space="preserve">This system will maintain multiple webpages which will represent the different states of the user. These will include the login page, create account page, homepage, modify account page, and questionnaire page. These paths will be the possible locations where the user will be prompted for the input and will represent the different CSCI components. The login and create account portion will be referred to as CSCI component 1. The modify account page will be referred to as CSCI component 2. The questionnaire page will be referred to as CSCI component 3. The homepage will be referred to as CSCI component 4. </w:t>
+      </w:r>
+    </w:p>
+    <w:p>
+      <w:pPr>
         <w:pStyle w:val="Heading2"/>
         <w:rPr>
           <w:rFonts w:cstheme="minorHAnsi"/>
         </w:rPr>
       </w:pPr>
-      <w:bookmarkStart w:id="7" w:name="_Toc432621789"/>
+      <w:bookmarkStart w:id="8" w:name="_Toc432621789"/>
       <w:r>
         <w:rPr>
           <w:rFonts w:cstheme="minorHAnsi"/>
         </w:rPr>
         <w:t>Document overview</w:t>
       </w:r>
-      <w:bookmarkEnd w:id="7"/>
+      <w:bookmarkEnd w:id="8"/>
     </w:p>
     <w:p>
       <w:pPr>
@@ -1920,14 +1922,14 @@
           <w:rFonts w:asciiTheme="minorHAnsi" w:hAnsiTheme="minorHAnsi" w:cstheme="minorHAnsi"/>
         </w:rPr>
       </w:pPr>
-      <w:bookmarkStart w:id="8" w:name="_Toc432621790"/>
+      <w:bookmarkStart w:id="9" w:name="_Toc432621790"/>
       <w:r>
         <w:rPr>
           <w:rFonts w:asciiTheme="minorHAnsi" w:hAnsiTheme="minorHAnsi" w:cstheme="minorHAnsi"/>
         </w:rPr>
         <w:t>Referenced documents</w:t>
       </w:r>
-      <w:bookmarkEnd w:id="8"/>
+      <w:bookmarkEnd w:id="9"/>
     </w:p>
     <w:p>
       <w:pPr>
@@ -1940,7 +1942,7 @@
           <w:rFonts w:cstheme="minorHAnsi"/>
         </w:rPr>
       </w:pPr>
-      <w:bookmarkStart w:id="9" w:name="_Hlk513459211"/>
+      <w:bookmarkStart w:id="10" w:name="_Hlk513459211"/>
       <w:r>
         <w:rPr>
           <w:rFonts w:cstheme="minorHAnsi"/>
@@ -1991,17 +1993,17 @@
           <w:rFonts w:asciiTheme="minorHAnsi" w:hAnsiTheme="minorHAnsi" w:cstheme="minorHAnsi"/>
         </w:rPr>
       </w:pPr>
-      <w:bookmarkStart w:id="10" w:name="3._CSCI-wide_design_decisions"/>
-      <w:bookmarkStart w:id="11" w:name="_Toc432621791"/>
-      <w:bookmarkEnd w:id="9"/>
+      <w:bookmarkStart w:id="11" w:name="3._CSCI-wide_design_decisions"/>
+      <w:bookmarkStart w:id="12" w:name="_Toc432621791"/>
       <w:bookmarkEnd w:id="10"/>
+      <w:bookmarkEnd w:id="11"/>
       <w:r>
         <w:rPr>
           <w:rFonts w:asciiTheme="minorHAnsi" w:hAnsiTheme="minorHAnsi" w:cstheme="minorHAnsi"/>
         </w:rPr>
         <w:t>CSCI-wide design decisions</w:t>
       </w:r>
-      <w:bookmarkEnd w:id="11"/>
+      <w:bookmarkEnd w:id="12"/>
     </w:p>
     <w:p>
       <w:pPr>
@@ -2104,18 +2106,18 @@
           <w:rFonts w:asciiTheme="minorHAnsi" w:hAnsiTheme="minorHAnsi" w:cstheme="minorHAnsi"/>
         </w:rPr>
       </w:pPr>
-      <w:bookmarkStart w:id="12" w:name="4._CSCI_architectural_design"/>
-      <w:bookmarkStart w:id="13" w:name="_bookmark0"/>
-      <w:bookmarkStart w:id="14" w:name="_Toc432621792"/>
-      <w:bookmarkEnd w:id="12"/>
+      <w:bookmarkStart w:id="13" w:name="4._CSCI_architectural_design"/>
+      <w:bookmarkStart w:id="14" w:name="_bookmark0"/>
+      <w:bookmarkStart w:id="15" w:name="_Toc432621792"/>
       <w:bookmarkEnd w:id="13"/>
+      <w:bookmarkEnd w:id="14"/>
       <w:r>
         <w:rPr>
           <w:rFonts w:asciiTheme="minorHAnsi" w:hAnsiTheme="minorHAnsi" w:cstheme="minorHAnsi"/>
         </w:rPr>
         <w:t>CSCI architectural design</w:t>
       </w:r>
-      <w:bookmarkEnd w:id="14"/>
+      <w:bookmarkEnd w:id="15"/>
     </w:p>
     <w:p>
       <w:pPr>
@@ -2124,18 +2126,18 @@
           <w:rFonts w:cstheme="minorHAnsi"/>
         </w:rPr>
       </w:pPr>
-      <w:bookmarkStart w:id="15" w:name="4.1_CSCI_components"/>
-      <w:bookmarkStart w:id="16" w:name="_bookmark1"/>
-      <w:bookmarkStart w:id="17" w:name="_Toc432621793"/>
-      <w:bookmarkEnd w:id="15"/>
+      <w:bookmarkStart w:id="16" w:name="4.1_CSCI_components"/>
+      <w:bookmarkStart w:id="17" w:name="_bookmark1"/>
+      <w:bookmarkStart w:id="18" w:name="_Toc432621793"/>
       <w:bookmarkEnd w:id="16"/>
+      <w:bookmarkEnd w:id="17"/>
       <w:r>
         <w:rPr>
           <w:rFonts w:cstheme="minorHAnsi"/>
         </w:rPr>
         <w:t>CSCI components</w:t>
       </w:r>
-      <w:bookmarkEnd w:id="17"/>
+      <w:bookmarkEnd w:id="18"/>
     </w:p>
     <w:p>
       <w:pPr>
@@ -2827,8 +2829,8 @@
         </w:rPr>
         <w:t xml:space="preserve"> pins corresponding to the user’s top locations. The user will then be able to click a pin, which will consist of both a description </w:t>
       </w:r>
-      <w:bookmarkStart w:id="18" w:name="_bookmark2"/>
-      <w:bookmarkEnd w:id="18"/>
+      <w:bookmarkStart w:id="19" w:name="_bookmark2"/>
+      <w:bookmarkEnd w:id="19"/>
       <w:r>
         <w:rPr>
           <w:rFonts w:cstheme="minorHAnsi"/>
@@ -3195,9 +3197,9 @@
       <w:pPr>
         <w:pStyle w:val="Heading2"/>
       </w:pPr>
-      <w:bookmarkStart w:id="19" w:name="4.2_Concept_of_execution"/>
-      <w:bookmarkStart w:id="20" w:name="_Toc432621794"/>
-      <w:bookmarkEnd w:id="19"/>
+      <w:bookmarkStart w:id="20" w:name="4.2_Concept_of_execution"/>
+      <w:bookmarkStart w:id="21" w:name="_Toc432621794"/>
+      <w:bookmarkEnd w:id="20"/>
       <w:r>
         <w:rPr>
           <w:u w:color="000000"/>
@@ -3230,7 +3232,7 @@
         </w:rPr>
         <w:t>execution</w:t>
       </w:r>
-      <w:bookmarkEnd w:id="20"/>
+      <w:bookmarkEnd w:id="21"/>
     </w:p>
     <w:p>
       <w:pPr>
@@ -3956,34 +3958,34 @@
       <w:pPr>
         <w:pStyle w:val="Heading2"/>
       </w:pPr>
-      <w:bookmarkStart w:id="21" w:name="4.3_Interface_design"/>
-      <w:bookmarkStart w:id="22" w:name="4.3.1_Interface_identification_and_diagr"/>
-      <w:bookmarkStart w:id="23" w:name="_Toc432621795"/>
-      <w:bookmarkEnd w:id="21"/>
+      <w:bookmarkStart w:id="22" w:name="4.3_Interface_design"/>
+      <w:bookmarkStart w:id="23" w:name="4.3.1_Interface_identification_and_diagr"/>
+      <w:bookmarkStart w:id="24" w:name="_Toc432621795"/>
       <w:bookmarkEnd w:id="22"/>
+      <w:bookmarkEnd w:id="23"/>
       <w:r>
         <w:t>Interface design</w:t>
-      </w:r>
-      <w:bookmarkEnd w:id="23"/>
-    </w:p>
-    <w:p>
-      <w:pPr>
-        <w:pStyle w:val="Heading3"/>
-        <w:rPr>
-          <w:rFonts w:cstheme="minorHAnsi"/>
-        </w:rPr>
-      </w:pPr>
-      <w:bookmarkStart w:id="24" w:name="_Toc432621796"/>
-      <w:r>
-        <w:rPr>
-          <w:rFonts w:cstheme="minorHAnsi"/>
-        </w:rPr>
-        <w:t>Interface identification and diagrams</w:t>
       </w:r>
       <w:bookmarkEnd w:id="24"/>
     </w:p>
     <w:p>
       <w:pPr>
+        <w:pStyle w:val="Heading3"/>
+        <w:rPr>
+          <w:rFonts w:cstheme="minorHAnsi"/>
+        </w:rPr>
+      </w:pPr>
+      <w:bookmarkStart w:id="25" w:name="_Toc432621796"/>
+      <w:r>
+        <w:rPr>
+          <w:rFonts w:cstheme="minorHAnsi"/>
+        </w:rPr>
+        <w:t>Interface identification and diagrams</w:t>
+      </w:r>
+      <w:bookmarkEnd w:id="25"/>
+    </w:p>
+    <w:p>
+      <w:pPr>
         <w:pStyle w:val="BodyText"/>
         <w:spacing w:line="245" w:lineRule="auto"/>
         <w:ind w:left="119" w:right="117" w:firstLine="601"/>
@@ -4036,18 +4038,18 @@
           <w:rFonts w:cstheme="minorHAnsi"/>
         </w:rPr>
       </w:pPr>
-      <w:bookmarkStart w:id="25" w:name="4.3.x_(Project-unique_identifier_of_inte"/>
-      <w:bookmarkStart w:id="26" w:name="_bookmark3"/>
-      <w:bookmarkStart w:id="27" w:name="_Toc432621797"/>
-      <w:bookmarkEnd w:id="25"/>
+      <w:bookmarkStart w:id="26" w:name="4.3.x_(Project-unique_identifier_of_inte"/>
+      <w:bookmarkStart w:id="27" w:name="_bookmark3"/>
+      <w:bookmarkStart w:id="28" w:name="_Toc432621797"/>
       <w:bookmarkEnd w:id="26"/>
+      <w:bookmarkEnd w:id="27"/>
       <w:r>
         <w:rPr>
           <w:rFonts w:cstheme="minorHAnsi"/>
         </w:rPr>
         <w:t>(Project-unique identifier of interface)</w:t>
       </w:r>
-      <w:bookmarkEnd w:id="27"/>
+      <w:bookmarkEnd w:id="28"/>
     </w:p>
     <w:p>
       <w:pPr>
@@ -4692,18 +4694,18 @@
           <w:rFonts w:asciiTheme="minorHAnsi" w:hAnsiTheme="minorHAnsi" w:cstheme="minorHAnsi"/>
         </w:rPr>
       </w:pPr>
-      <w:bookmarkStart w:id="28" w:name="5._CSCI_detailed_design"/>
-      <w:bookmarkStart w:id="29" w:name="_bookmark4"/>
-      <w:bookmarkStart w:id="30" w:name="_Toc432621798"/>
-      <w:bookmarkEnd w:id="28"/>
+      <w:bookmarkStart w:id="29" w:name="5._CSCI_detailed_design"/>
+      <w:bookmarkStart w:id="30" w:name="_bookmark4"/>
+      <w:bookmarkStart w:id="31" w:name="_Toc432621798"/>
       <w:bookmarkEnd w:id="29"/>
+      <w:bookmarkEnd w:id="30"/>
       <w:r>
         <w:rPr>
           <w:rFonts w:asciiTheme="minorHAnsi" w:hAnsiTheme="minorHAnsi" w:cstheme="minorHAnsi"/>
         </w:rPr>
         <w:t>CSCI detailed design</w:t>
       </w:r>
-      <w:bookmarkEnd w:id="30"/>
+      <w:bookmarkEnd w:id="31"/>
     </w:p>
     <w:p>
       <w:pPr>
@@ -4712,9 +4714,9 @@
           <w:rFonts w:cstheme="minorHAnsi"/>
         </w:rPr>
       </w:pPr>
-      <w:bookmarkStart w:id="31" w:name="5.x_(Project-unique_identifier_of_a_soft"/>
-      <w:bookmarkStart w:id="32" w:name="_Toc432621799"/>
-      <w:bookmarkEnd w:id="31"/>
+      <w:bookmarkStart w:id="32" w:name="5.x_(Project-unique_identifier_of_a_soft"/>
+      <w:bookmarkStart w:id="33" w:name="_Toc432621799"/>
+      <w:bookmarkEnd w:id="32"/>
       <w:r>
         <w:rPr>
           <w:rFonts w:cstheme="minorHAnsi"/>
@@ -4925,7 +4927,7 @@
         </w:rPr>
         <w:t>units)</w:t>
       </w:r>
-      <w:bookmarkEnd w:id="32"/>
+      <w:bookmarkEnd w:id="33"/>
     </w:p>
     <w:p>
       <w:pPr>
@@ -5629,11 +5631,11 @@
       <w:pPr>
         <w:pStyle w:val="Heading1"/>
       </w:pPr>
-      <w:bookmarkStart w:id="33" w:name="6._Requirements_traceability"/>
-      <w:bookmarkStart w:id="34" w:name="_bookmark5"/>
-      <w:bookmarkStart w:id="35" w:name="_Toc432621800"/>
-      <w:bookmarkEnd w:id="33"/>
+      <w:bookmarkStart w:id="34" w:name="6._Requirements_traceability"/>
+      <w:bookmarkStart w:id="35" w:name="_bookmark5"/>
+      <w:bookmarkStart w:id="36" w:name="_Toc432621800"/>
       <w:bookmarkEnd w:id="34"/>
+      <w:bookmarkEnd w:id="35"/>
       <w:r>
         <w:rPr>
           <w:u w:color="000000"/>
@@ -10879,7 +10881,7 @@
         <w:t>Signatures</w:t>
       </w:r>
     </w:p>
-    <w:bookmarkEnd w:id="35"/>
+    <w:bookmarkEnd w:id="36"/>
     <w:p>
       <w:pPr>
         <w:pStyle w:val="BodyText"/>
@@ -10898,10 +10900,10 @@
       <w:pPr>
         <w:pStyle w:val="BodyText"/>
       </w:pPr>
-      <w:bookmarkStart w:id="36" w:name="7._Notes"/>
-      <w:bookmarkStart w:id="37" w:name="A._Appendixes"/>
-      <w:bookmarkEnd w:id="36"/>
+      <w:bookmarkStart w:id="37" w:name="7._Notes"/>
+      <w:bookmarkStart w:id="38" w:name="A._Appendixes"/>
       <w:bookmarkEnd w:id="37"/>
+      <w:bookmarkEnd w:id="38"/>
       <w:r>
         <w:t>_______________________________________________________________</w:t>
       </w:r>
@@ -10939,8 +10941,6 @@
           <w:rFonts w:cstheme="minorHAnsi"/>
         </w:rPr>
       </w:pPr>
-      <w:bookmarkStart w:id="38" w:name="_GoBack"/>
-      <w:bookmarkEnd w:id="38"/>
     </w:p>
     <w:sectPr>
       <w:pgSz w:w="12240" w:h="15840" w:code="1"/>
@@ -11004,11 +11004,49 @@
 
 <file path=word/header1.xml><?xml version="1.0" encoding="utf-8"?>
 <w:hdr xmlns:wpc="http://schemas.microsoft.com/office/word/2010/wordprocessingCanvas" xmlns:cx="http://schemas.microsoft.com/office/drawing/2014/chartex" xmlns:cx1="http://schemas.microsoft.com/office/drawing/2015/9/8/chartex" xmlns:cx2="http://schemas.microsoft.com/office/drawing/2015/10/21/chartex" xmlns:cx3="http://schemas.microsoft.com/office/drawing/2016/5/9/chartex" xmlns:cx4="http://schemas.microsoft.com/office/drawing/2016/5/10/chartex" xmlns:cx5="http://schemas.microsoft.com/office/drawing/2016/5/11/chartex" xmlns:cx6="http://schemas.microsoft.com/office/drawing/2016/5/12/chartex" xmlns:cx7="http://schemas.microsoft.com/office/drawing/2016/5/13/chartex" xmlns:cx8="http://schemas.microsoft.com/office/drawing/2016/5/14/chartex" xmlns:mc="http://schemas.openxmlformats.org/markup-compatibility/2006" xmlns:aink="http://schemas.microsoft.com/office/drawing/2016/ink" xmlns:am3d="http://schemas.microsoft.com/office/drawing/2017/model3d" xmlns:o="urn:schemas-microsoft-com:office:office" xmlns:r="http://schemas.openxmlformats.org/officeDocument/2006/relationships" xmlns:m="http://schemas.openxmlformats.org/officeDocument/2006/math" xmlns:v="urn:schemas-microsoft-com:vml" xmlns:wp14="http://schemas.microsoft.com/office/word/2010/wordprocessingDrawing" xmlns:wp="http://schemas.openxmlformats.org/drawingml/2006/wordprocessingDrawing" xmlns:w10="urn:schemas-microsoft-com:office:word" xmlns:w="http://schemas.openxmlformats.org/wordprocessingml/2006/main" xmlns:w14="http://schemas.microsoft.com/office/word/2010/wordml" xmlns:w15="http://schemas.microsoft.com/office/word/2012/wordml" xmlns:w16cid="http://schemas.microsoft.com/office/word/2016/wordml/cid" xmlns:w16se="http://schemas.microsoft.com/office/word/2015/wordml/symex" xmlns:wpg="http://schemas.microsoft.com/office/word/2010/wordprocessingGroup" xmlns:wpi="http://schemas.microsoft.com/office/word/2010/wordprocessingInk" xmlns:wne="http://schemas.microsoft.com/office/word/2006/wordml" xmlns:wps="http://schemas.microsoft.com/office/word/2010/wordprocessingShape" mc:Ignorable="w14 w15 w16se w16cid wp14">
-  <w:p>
-    <w:pPr>
-      <w:pStyle w:val="Header"/>
-    </w:pPr>
-  </w:p>
+  <w:sdt>
+    <w:sdtPr>
+      <w:id w:val="-1121919415"/>
+      <w:docPartObj>
+        <w:docPartGallery w:val="Page Numbers (Top of Page)"/>
+        <w:docPartUnique/>
+      </w:docPartObj>
+    </w:sdtPr>
+    <w:sdtEndPr>
+      <w:rPr>
+        <w:noProof/>
+      </w:rPr>
+    </w:sdtEndPr>
+    <w:sdtContent>
+      <w:p>
+        <w:pPr>
+          <w:pStyle w:val="Header"/>
+          <w:jc w:val="right"/>
+        </w:pPr>
+        <w:r>
+          <w:fldChar w:fldCharType="begin"/>
+        </w:r>
+        <w:r>
+          <w:instrText xml:space="preserve"> PAGE   \* MERGEFORMAT </w:instrText>
+        </w:r>
+        <w:r>
+          <w:fldChar w:fldCharType="separate"/>
+        </w:r>
+        <w:r>
+          <w:rPr>
+            <w:noProof/>
+          </w:rPr>
+          <w:t>2</w:t>
+        </w:r>
+        <w:r>
+          <w:rPr>
+            <w:noProof/>
+          </w:rPr>
+          <w:fldChar w:fldCharType="end"/>
+        </w:r>
+      </w:p>
+    </w:sdtContent>
+  </w:sdt>
   <w:p>
     <w:pPr>
       <w:spacing w:line="14" w:lineRule="auto"/>
@@ -25803,7 +25841,7 @@
 </file>
 
 <file path=customXml/itemProps1.xml><?xml version="1.0" encoding="utf-8"?>
-<ds:datastoreItem xmlns:ds="http://schemas.openxmlformats.org/officeDocument/2006/customXml" ds:itemID="{F96109C7-598E-4AED-88E9-928E622B02C7}">
+<ds:datastoreItem xmlns:ds="http://schemas.openxmlformats.org/officeDocument/2006/customXml" ds:itemID="{32BCEBF7-FA87-40DA-A3B3-501CBDE3F179}">
   <ds:schemaRefs>
     <ds:schemaRef ds:uri="http://schemas.openxmlformats.org/officeDocument/2006/bibliography"/>
   </ds:schemaRefs>

</xml_diff>